<commit_message>
Correção de campos obrigatoris, apos teste
</commit_message>
<xml_diff>
--- a/etapa7e8/Plano de teste.docx
+++ b/etapa7e8/Plano de teste.docx
@@ -140,11 +140,22 @@
       <w:pPr>
         <w:rPr>
           <w:rFonts w:ascii="Arial" w:hAnsi="Arial" w:cs="Arial"/>
-          <w:color w:val="000000" w:themeColor="text1"/>
-          <w:sz w:val="20"/>
-          <w:szCs w:val="20"/>
-        </w:rPr>
-      </w:pPr>
+          <w:b/>
+          <w:color w:val="000000" w:themeColor="text1"/>
+          <w:sz w:val="20"/>
+          <w:szCs w:val="20"/>
+        </w:rPr>
+      </w:pPr>
+      <w:r>
+        <w:rPr>
+          <w:rFonts w:ascii="Arial" w:hAnsi="Arial" w:cs="Arial"/>
+          <w:b/>
+          <w:color w:val="000000" w:themeColor="text1"/>
+          <w:sz w:val="20"/>
+          <w:szCs w:val="20"/>
+        </w:rPr>
+        <w:t>Resultado: Navegação funcionando perfeitamente.</w:t>
+      </w:r>
     </w:p>
     <w:p>
       <w:pPr>
@@ -289,6 +300,16 @@
           <w:szCs w:val="20"/>
         </w:rPr>
       </w:pPr>
+      <w:r>
+        <w:rPr>
+          <w:rFonts w:ascii="Arial" w:hAnsi="Arial" w:cs="Arial"/>
+          <w:b/>
+          <w:color w:val="000000" w:themeColor="text1"/>
+          <w:sz w:val="20"/>
+          <w:szCs w:val="20"/>
+        </w:rPr>
+        <w:t>Resultado: cadastro funcionando perfeitamente com retorno na lista.</w:t>
+      </w:r>
     </w:p>
     <w:p>
       <w:pPr>
@@ -433,6 +454,16 @@
           <w:szCs w:val="20"/>
         </w:rPr>
       </w:pPr>
+      <w:r>
+        <w:rPr>
+          <w:rFonts w:ascii="Arial" w:hAnsi="Arial" w:cs="Arial"/>
+          <w:b/>
+          <w:color w:val="000000" w:themeColor="text1"/>
+          <w:sz w:val="20"/>
+          <w:szCs w:val="20"/>
+        </w:rPr>
+        <w:t>Resultado: Os campos não estavam com as mensagens de avisos, os ajustes foram feitos e corrigidos.</w:t>
+      </w:r>
     </w:p>
     <w:p>
       <w:pPr>
@@ -620,6 +651,48 @@
       <w:r>
         <w:rPr>
           <w:rFonts w:ascii="Arial" w:hAnsi="Arial" w:cs="Arial"/>
+          <w:color w:val="000000" w:themeColor="text1"/>
+          <w:sz w:val="20"/>
+          <w:szCs w:val="20"/>
+        </w:rPr>
+        <w:t>.</w:t>
+      </w:r>
+    </w:p>
+    <w:p>
+      <w:pPr>
+        <w:rPr>
+          <w:rFonts w:ascii="Arial" w:hAnsi="Arial" w:cs="Arial"/>
+          <w:color w:val="000000" w:themeColor="text1"/>
+          <w:sz w:val="20"/>
+          <w:szCs w:val="20"/>
+        </w:rPr>
+      </w:pPr>
+      <w:r>
+        <w:rPr>
+          <w:rFonts w:ascii="Arial" w:hAnsi="Arial" w:cs="Arial"/>
+          <w:b/>
+          <w:color w:val="000000" w:themeColor="text1"/>
+          <w:sz w:val="20"/>
+          <w:szCs w:val="20"/>
+        </w:rPr>
+        <w:t xml:space="preserve">Resultado: Navegação funcionando perfeitamente com retorno no </w:t>
+      </w:r>
+      <w:proofErr w:type="spellStart"/>
+      <w:r>
+        <w:rPr>
+          <w:rFonts w:ascii="Arial" w:hAnsi="Arial" w:cs="Arial"/>
+          <w:b/>
+          <w:color w:val="000000" w:themeColor="text1"/>
+          <w:sz w:val="20"/>
+          <w:szCs w:val="20"/>
+        </w:rPr>
+        <w:t>login</w:t>
+      </w:r>
+      <w:proofErr w:type="spellEnd"/>
+      <w:r>
+        <w:rPr>
+          <w:rFonts w:ascii="Arial" w:hAnsi="Arial" w:cs="Arial"/>
+          <w:b/>
           <w:color w:val="000000" w:themeColor="text1"/>
           <w:sz w:val="20"/>
           <w:szCs w:val="20"/>
@@ -1117,7 +1190,7 @@
 </file>
 
 <file path=customXml/itemProps1.xml><?xml version="1.0" encoding="utf-8"?>
-<ds:datastoreItem xmlns:ds="http://schemas.openxmlformats.org/officeDocument/2006/customXml" ds:itemID="{CA2A1E4F-627B-4AF7-BF86-E8CDA3DEC674}">
+<ds:datastoreItem xmlns:ds="http://schemas.openxmlformats.org/officeDocument/2006/customXml" ds:itemID="{7BB79FA1-0201-4666-B5C4-838A91EAE5F4}">
   <ds:schemaRefs>
     <ds:schemaRef ds:uri="http://schemas.openxmlformats.org/officeDocument/2006/bibliography"/>
   </ds:schemaRefs>

</xml_diff>